<commit_message>
Included 2017/2018 solution sample on Porters five force model, and some exam prep from last class of ISM
</commit_message>
<xml_diff>
--- a/Information Systems Management Class Notes.docx
+++ b/Information Systems Management Class Notes.docx
@@ -4254,21 +4254,7 @@
           <w:sz w:val="28"/>
           <w:szCs w:val="28"/>
         </w:rPr>
-        <w:t xml:space="preserve">: </w:t>
-      </w:r>
-      <w:r>
-        <w:rPr>
-          <w:sz w:val="28"/>
-          <w:szCs w:val="28"/>
-        </w:rPr>
-        <w:t>Discuss the ecosystem model: Don’t just say what it is. Discuss he different components that make the ecosystem model, the benefits of it and how the model is used.</w:t>
-      </w:r>
-      <w:r>
-        <w:rPr>
-          <w:sz w:val="28"/>
-          <w:szCs w:val="28"/>
-        </w:rPr>
-        <w:t xml:space="preserve"> Why is the ecosystem being important? Include examples. Where you have the models, draw them. Then elaborate. </w:t>
+        <w:t xml:space="preserve">: Discuss the ecosystem model: Don’t just say what it is. Discuss he different components that make the ecosystem model, the benefits of it and how the model is used. Why is the ecosystem being important? Include examples. Where you have the models, draw them. Then elaborate. </w:t>
       </w:r>
     </w:p>
     <w:p>
@@ -4342,16 +4328,821 @@
         </w:rPr>
         <w:t xml:space="preserve">Answer each question in exam on a new page. </w:t>
       </w:r>
+    </w:p>
+    <w:p>
+      <w:pPr>
+        <w:rPr>
+          <w:b/>
+          <w:sz w:val="28"/>
+          <w:szCs w:val="28"/>
+        </w:rPr>
+      </w:pPr>
+      <w:r>
+        <w:rPr>
+          <w:b/>
+          <w:sz w:val="28"/>
+          <w:szCs w:val="28"/>
+        </w:rPr>
+        <w:t>22</w:t>
+      </w:r>
+      <w:r>
+        <w:rPr>
+          <w:b/>
+          <w:sz w:val="28"/>
+          <w:szCs w:val="28"/>
+          <w:vertAlign w:val="superscript"/>
+        </w:rPr>
+        <w:t>nd</w:t>
+      </w:r>
+      <w:r>
+        <w:rPr>
+          <w:b/>
+          <w:sz w:val="28"/>
+          <w:szCs w:val="28"/>
+        </w:rPr>
+        <w:t xml:space="preserve"> Midnight</w:t>
+      </w:r>
+      <w:r>
+        <w:rPr>
+          <w:b/>
+          <w:sz w:val="28"/>
+          <w:szCs w:val="28"/>
+        </w:rPr>
+        <w:t xml:space="preserve"> = extended due date for ca 2</w:t>
+      </w:r>
+    </w:p>
+    <w:p>
+      <w:pPr>
+        <w:rPr>
+          <w:sz w:val="28"/>
+          <w:szCs w:val="28"/>
+        </w:rPr>
+      </w:pPr>
+      <w:r>
+        <w:rPr>
+          <w:sz w:val="28"/>
+          <w:szCs w:val="28"/>
+        </w:rPr>
+        <w:t>Results 2</w:t>
+      </w:r>
+      <w:r>
+        <w:rPr>
+          <w:sz w:val="28"/>
+          <w:szCs w:val="28"/>
+          <w:vertAlign w:val="superscript"/>
+        </w:rPr>
+        <w:t>nd</w:t>
+      </w:r>
+      <w:r>
+        <w:rPr>
+          <w:sz w:val="28"/>
+          <w:szCs w:val="28"/>
+        </w:rPr>
+        <w:t xml:space="preserve"> January Midnight. </w:t>
+      </w:r>
+    </w:p>
+    <w:p>
+      <w:pPr>
+        <w:rPr>
+          <w:b/>
+          <w:sz w:val="28"/>
+          <w:szCs w:val="28"/>
+        </w:rPr>
+      </w:pPr>
+      <w:r>
+        <w:rPr>
+          <w:b/>
+          <w:sz w:val="28"/>
+          <w:szCs w:val="28"/>
+        </w:rPr>
+        <w:lastRenderedPageBreak/>
+        <w:t>2017/2018 Paper</w:t>
+      </w:r>
+    </w:p>
+    <w:p>
+      <w:pPr>
+        <w:rPr>
+          <w:b/>
+          <w:sz w:val="28"/>
+          <w:szCs w:val="28"/>
+        </w:rPr>
+      </w:pPr>
+      <w:r>
+        <w:rPr>
+          <w:b/>
+          <w:sz w:val="28"/>
+          <w:szCs w:val="28"/>
+        </w:rPr>
+        <w:t>Question No.5 on Outsourcing.</w:t>
+      </w:r>
+      <w:r>
+        <w:rPr>
+          <w:b/>
+          <w:sz w:val="28"/>
+          <w:szCs w:val="28"/>
+        </w:rPr>
+        <w:t xml:space="preserve"> Usually around 40 marks for this question.</w:t>
+      </w:r>
+    </w:p>
+    <w:p>
+      <w:pPr>
+        <w:pStyle w:val="ListParagraph"/>
+        <w:numPr>
+          <w:ilvl w:val="0"/>
+          <w:numId w:val="19"/>
+        </w:numPr>
+        <w:rPr>
+          <w:b/>
+          <w:sz w:val="28"/>
+          <w:szCs w:val="28"/>
+        </w:rPr>
+      </w:pPr>
+      <w:r>
+        <w:rPr>
+          <w:b/>
+          <w:sz w:val="28"/>
+          <w:szCs w:val="28"/>
+        </w:rPr>
+        <w:t>Discuss 5 route causes of hidden costs</w:t>
+      </w:r>
+    </w:p>
+    <w:p>
+      <w:pPr>
+        <w:rPr>
+          <w:sz w:val="28"/>
+          <w:szCs w:val="28"/>
+        </w:rPr>
+      </w:pPr>
+      <w:r>
+        <w:rPr>
+          <w:sz w:val="28"/>
+          <w:szCs w:val="28"/>
+        </w:rPr>
+        <w:t xml:space="preserve">Explain what outsourcing is: </w:t>
+      </w:r>
+      <w:r>
+        <w:rPr>
+          <w:sz w:val="28"/>
+          <w:szCs w:val="28"/>
+        </w:rPr>
+        <w:t>Venturing services out to a third party.</w:t>
+      </w:r>
+    </w:p>
+    <w:p>
+      <w:pPr>
+        <w:rPr>
+          <w:sz w:val="28"/>
+          <w:szCs w:val="28"/>
+        </w:rPr>
+      </w:pPr>
+      <w:r>
+        <w:rPr>
+          <w:sz w:val="28"/>
+          <w:szCs w:val="28"/>
+        </w:rPr>
+        <w:t>Th</w:t>
+      </w:r>
+      <w:r>
+        <w:rPr>
+          <w:sz w:val="28"/>
+          <w:szCs w:val="28"/>
+        </w:rPr>
+        <w:t>e</w:t>
+      </w:r>
+      <w:r>
+        <w:rPr>
+          <w:sz w:val="28"/>
+          <w:szCs w:val="28"/>
+        </w:rPr>
+        <w:t>s</w:t>
+      </w:r>
+      <w:r>
+        <w:rPr>
+          <w:sz w:val="28"/>
+          <w:szCs w:val="28"/>
+        </w:rPr>
+        <w:t>e</w:t>
+      </w:r>
+      <w:r>
+        <w:rPr>
+          <w:sz w:val="28"/>
+          <w:szCs w:val="28"/>
+        </w:rPr>
+        <w:t xml:space="preserve"> hidden costs may be due to inadequate measurement systems.</w:t>
+      </w:r>
+      <w:r>
+        <w:rPr>
+          <w:sz w:val="28"/>
+          <w:szCs w:val="28"/>
+        </w:rPr>
+        <w:t xml:space="preserve"> There seems to be 5 additional route causes of such hidden costs. </w:t>
+      </w:r>
+      <w:r>
+        <w:rPr>
+          <w:sz w:val="28"/>
+          <w:szCs w:val="28"/>
+        </w:rPr>
+        <w:t xml:space="preserve"> </w:t>
+      </w:r>
+      <w:r>
+        <w:rPr>
+          <w:sz w:val="28"/>
+          <w:szCs w:val="28"/>
+        </w:rPr>
+        <w:t xml:space="preserve">They all relate to weaknesses in contracting. Some contracts may not be very clearly defined which might lead to extra costs that you were not originally aware of. </w:t>
+      </w:r>
+    </w:p>
+    <w:p>
+      <w:pPr>
+        <w:rPr>
+          <w:sz w:val="28"/>
+          <w:szCs w:val="28"/>
+        </w:rPr>
+      </w:pPr>
+      <w:r>
+        <w:rPr>
+          <w:sz w:val="28"/>
+          <w:szCs w:val="28"/>
+        </w:rPr>
+        <w:t xml:space="preserve">The five hidden costs are: </w:t>
+      </w:r>
+    </w:p>
+    <w:p>
+      <w:pPr>
+        <w:pStyle w:val="ListParagraph"/>
+        <w:numPr>
+          <w:ilvl w:val="0"/>
+          <w:numId w:val="20"/>
+        </w:numPr>
+        <w:rPr>
+          <w:sz w:val="28"/>
+          <w:szCs w:val="28"/>
+        </w:rPr>
+      </w:pPr>
+      <w:r>
+        <w:rPr>
+          <w:sz w:val="28"/>
+          <w:szCs w:val="28"/>
+        </w:rPr>
+        <w:t>Failure to fully define present IT (Information Technology) requirements.</w:t>
+      </w:r>
+    </w:p>
+    <w:p>
+      <w:pPr>
+        <w:pStyle w:val="ListParagraph"/>
+        <w:numPr>
+          <w:ilvl w:val="0"/>
+          <w:numId w:val="20"/>
+        </w:numPr>
+        <w:rPr>
+          <w:sz w:val="28"/>
+          <w:szCs w:val="28"/>
+        </w:rPr>
+      </w:pPr>
+      <w:r>
+        <w:rPr>
+          <w:sz w:val="28"/>
+          <w:szCs w:val="28"/>
+        </w:rPr>
+        <w:t>Failure to define fully future requirements</w:t>
+      </w:r>
+      <w:r>
+        <w:rPr>
+          <w:sz w:val="28"/>
+          <w:szCs w:val="28"/>
+        </w:rPr>
+        <w:t xml:space="preserve">, or failure to create mechanisms for protecting price in the face of contingencies. </w:t>
+      </w:r>
+      <w:r>
+        <w:rPr>
+          <w:sz w:val="28"/>
+          <w:szCs w:val="28"/>
+        </w:rPr>
+        <w:t xml:space="preserve">E.g. you have set a price of a service to 200. Do you have a contingency price or original price? Remember these services are running online. E-Commerce. </w:t>
+      </w:r>
+    </w:p>
+    <w:p>
+      <w:pPr>
+        <w:pStyle w:val="ListParagraph"/>
+        <w:numPr>
+          <w:ilvl w:val="0"/>
+          <w:numId w:val="20"/>
+        </w:numPr>
+        <w:rPr>
+          <w:sz w:val="28"/>
+          <w:szCs w:val="28"/>
+        </w:rPr>
+      </w:pPr>
+      <w:r>
+        <w:rPr>
+          <w:sz w:val="28"/>
+          <w:szCs w:val="28"/>
+        </w:rPr>
+        <w:t>Another Route cause, l</w:t>
+      </w:r>
+      <w:r>
+        <w:rPr>
+          <w:sz w:val="28"/>
+          <w:szCs w:val="28"/>
+          <w:u w:val="single"/>
+        </w:rPr>
+        <w:t xml:space="preserve">oop holes or ambiguities </w:t>
+      </w:r>
+      <w:r>
+        <w:rPr>
+          <w:sz w:val="28"/>
+          <w:szCs w:val="28"/>
+        </w:rPr>
+        <w:t xml:space="preserve">in the contract. E.g. A loop hole something that was forgotten but not included in the contract when it should have bee. Leaving it open to be exited or exterminated. A contract should be signed by two parties. Contract should provide clearly defined details of the contract. A loop hole may be that the outsourcing company may have forgotten to include a term in the contract. This may cause issues. Ambiguity means to broad, not specific. </w:t>
+      </w:r>
+      <w:r>
+        <w:rPr>
+          <w:sz w:val="28"/>
+          <w:szCs w:val="28"/>
+        </w:rPr>
+        <w:t>So,</w:t>
+      </w:r>
+      <w:r>
+        <w:rPr>
+          <w:sz w:val="28"/>
+          <w:szCs w:val="28"/>
+        </w:rPr>
+        <w:t xml:space="preserve"> these unclear detail in contract may cost money in the long term that was not included in the budget as it was unexpected and not clear in the contract. </w:t>
+      </w:r>
+    </w:p>
+    <w:p>
+      <w:pPr>
+        <w:pStyle w:val="ListParagraph"/>
+        <w:numPr>
+          <w:ilvl w:val="0"/>
+          <w:numId w:val="20"/>
+        </w:numPr>
+        <w:rPr>
+          <w:sz w:val="28"/>
+          <w:szCs w:val="28"/>
+        </w:rPr>
+      </w:pPr>
+      <w:r>
+        <w:rPr>
+          <w:sz w:val="28"/>
+          <w:szCs w:val="28"/>
+        </w:rPr>
+        <w:t xml:space="preserve">Not allowing the vendor a reasonable profit. </w:t>
+      </w:r>
+    </w:p>
+    <w:p>
+      <w:pPr>
+        <w:pStyle w:val="ListParagraph"/>
+        <w:numPr>
+          <w:ilvl w:val="0"/>
+          <w:numId w:val="20"/>
+        </w:numPr>
+        <w:rPr>
+          <w:sz w:val="28"/>
+          <w:szCs w:val="28"/>
+        </w:rPr>
+      </w:pPr>
+      <w:r>
+        <w:rPr>
+          <w:sz w:val="28"/>
+          <w:szCs w:val="28"/>
+        </w:rPr>
+        <w:t>Unforeseen, rising, in house</w:t>
+      </w:r>
+      <w:r>
+        <w:rPr>
+          <w:sz w:val="28"/>
+          <w:szCs w:val="28"/>
+        </w:rPr>
+        <w:t xml:space="preserve"> contract management costs as a result, weak contracting practice. There are different types of contracts. One of those types are in house. These are contracts that are prepared within the company. </w:t>
+      </w:r>
+    </w:p>
+    <w:p>
+      <w:pPr>
+        <w:rPr>
+          <w:sz w:val="28"/>
+          <w:szCs w:val="28"/>
+        </w:rPr>
+      </w:pPr>
+      <w:r>
+        <w:rPr>
+          <w:sz w:val="28"/>
+          <w:szCs w:val="28"/>
+        </w:rPr>
+        <w:t xml:space="preserve">Include a diagram explaining. </w:t>
+      </w:r>
+    </w:p>
+    <w:p>
+      <w:pPr>
+        <w:rPr>
+          <w:b/>
+          <w:sz w:val="28"/>
+          <w:szCs w:val="28"/>
+        </w:rPr>
+      </w:pPr>
+      <w:r>
+        <w:rPr>
+          <w:b/>
+          <w:sz w:val="28"/>
+          <w:szCs w:val="28"/>
+        </w:rPr>
+        <w:t>Question 2: Michael Porter’s Force Model</w:t>
+      </w:r>
+    </w:p>
+    <w:p>
+      <w:pPr>
+        <w:rPr>
+          <w:b/>
+          <w:sz w:val="28"/>
+          <w:szCs w:val="28"/>
+        </w:rPr>
+      </w:pPr>
+      <w:r>
+        <w:rPr>
+          <w:b/>
+          <w:sz w:val="28"/>
+          <w:szCs w:val="28"/>
+        </w:rPr>
+        <w:t xml:space="preserve">With ref to MPFFM, identify 10 ways the internet has impacted on the individual forces. </w:t>
+      </w:r>
+    </w:p>
+    <w:p>
+      <w:pPr>
+        <w:rPr>
+          <w:b/>
+          <w:sz w:val="28"/>
+          <w:szCs w:val="28"/>
+        </w:rPr>
+      </w:pPr>
+      <w:r>
+        <w:rPr>
+          <w:b/>
+          <w:sz w:val="28"/>
+          <w:szCs w:val="28"/>
+        </w:rPr>
+        <w:lastRenderedPageBreak/>
+        <w:t xml:space="preserve">When answering this question include the diagram: </w:t>
+      </w:r>
+    </w:p>
+    <w:p>
+      <w:pPr>
+        <w:rPr>
+          <w:b/>
+          <w:sz w:val="28"/>
+          <w:szCs w:val="28"/>
+        </w:rPr>
+      </w:pPr>
+      <w:r>
+        <w:rPr>
+          <w:b/>
+          <w:sz w:val="28"/>
+          <w:szCs w:val="28"/>
+        </w:rPr>
+        <w:t xml:space="preserve">Outline the five forces. Explain each. </w:t>
+      </w:r>
+    </w:p>
+    <w:p>
+      <w:pPr>
+        <w:rPr>
+          <w:b/>
+          <w:sz w:val="28"/>
+          <w:szCs w:val="28"/>
+        </w:rPr>
+      </w:pPr>
+      <w:r>
+        <w:rPr>
+          <w:b/>
+          <w:sz w:val="28"/>
+          <w:szCs w:val="28"/>
+        </w:rPr>
+        <w:t xml:space="preserve">Five Forces: </w:t>
+      </w:r>
+    </w:p>
+    <w:p>
+      <w:pPr>
+        <w:pStyle w:val="ListParagraph"/>
+        <w:numPr>
+          <w:ilvl w:val="0"/>
+          <w:numId w:val="21"/>
+        </w:numPr>
+        <w:rPr>
+          <w:sz w:val="28"/>
+          <w:szCs w:val="28"/>
+        </w:rPr>
+      </w:pPr>
+      <w:r>
+        <w:rPr>
+          <w:sz w:val="28"/>
+          <w:szCs w:val="28"/>
+        </w:rPr>
+        <w:t>B</w:t>
+      </w:r>
+      <w:r>
+        <w:rPr>
+          <w:sz w:val="28"/>
+          <w:szCs w:val="28"/>
+        </w:rPr>
+        <w:t>ar</w:t>
+      </w:r>
+      <w:r>
+        <w:rPr>
+          <w:sz w:val="28"/>
+          <w:szCs w:val="28"/>
+        </w:rPr>
+        <w:t xml:space="preserve">gaining power of suppliers. </w:t>
+      </w:r>
+    </w:p>
+    <w:p>
+      <w:pPr>
+        <w:pStyle w:val="ListParagraph"/>
+        <w:numPr>
+          <w:ilvl w:val="1"/>
+          <w:numId w:val="21"/>
+        </w:numPr>
+        <w:rPr>
+          <w:sz w:val="28"/>
+          <w:szCs w:val="28"/>
+        </w:rPr>
+      </w:pPr>
+      <w:r>
+        <w:rPr>
+          <w:sz w:val="28"/>
+          <w:szCs w:val="28"/>
+        </w:rPr>
+        <w:t xml:space="preserve">The internet provides a channel for suppliers to reach end users, reducing the leverage of intervening companies. </w:t>
+      </w:r>
+    </w:p>
+    <w:p>
+      <w:pPr>
+        <w:pStyle w:val="ListParagraph"/>
+        <w:numPr>
+          <w:ilvl w:val="1"/>
+          <w:numId w:val="21"/>
+        </w:numPr>
+        <w:rPr>
+          <w:sz w:val="28"/>
+          <w:szCs w:val="28"/>
+        </w:rPr>
+      </w:pPr>
+      <w:r>
+        <w:rPr>
+          <w:sz w:val="28"/>
+          <w:szCs w:val="28"/>
+        </w:rPr>
+        <w:t xml:space="preserve">Reduced barriers to entry proliferation of competitors downstream shifts power to the supplier. </w:t>
+      </w:r>
+    </w:p>
+    <w:p>
+      <w:pPr>
+        <w:pStyle w:val="ListParagraph"/>
+        <w:numPr>
+          <w:ilvl w:val="0"/>
+          <w:numId w:val="21"/>
+        </w:numPr>
+        <w:rPr>
+          <w:sz w:val="28"/>
+          <w:szCs w:val="28"/>
+        </w:rPr>
+      </w:pPr>
+      <w:r>
+        <w:rPr>
+          <w:sz w:val="28"/>
+          <w:szCs w:val="28"/>
+        </w:rPr>
+        <w:t>Rivalry among existing competitors</w:t>
+      </w:r>
+    </w:p>
+    <w:p>
+      <w:pPr>
+        <w:pStyle w:val="ListParagraph"/>
+        <w:numPr>
+          <w:ilvl w:val="1"/>
+          <w:numId w:val="21"/>
+        </w:numPr>
+        <w:rPr>
+          <w:sz w:val="28"/>
+          <w:szCs w:val="28"/>
+        </w:rPr>
+      </w:pPr>
+      <w:r>
+        <w:rPr>
+          <w:sz w:val="28"/>
+          <w:szCs w:val="28"/>
+        </w:rPr>
+        <w:t>Ways</w:t>
+      </w:r>
+    </w:p>
+    <w:p>
+      <w:pPr>
+        <w:pStyle w:val="ListParagraph"/>
+        <w:numPr>
+          <w:ilvl w:val="1"/>
+          <w:numId w:val="21"/>
+        </w:numPr>
+        <w:rPr>
+          <w:sz w:val="28"/>
+          <w:szCs w:val="28"/>
+        </w:rPr>
+      </w:pPr>
+      <w:r>
+        <w:rPr>
+          <w:sz w:val="28"/>
+          <w:szCs w:val="28"/>
+        </w:rPr>
+        <w:t>ways</w:t>
+      </w:r>
+    </w:p>
+    <w:p>
+      <w:pPr>
+        <w:pStyle w:val="ListParagraph"/>
+        <w:numPr>
+          <w:ilvl w:val="0"/>
+          <w:numId w:val="21"/>
+        </w:numPr>
+        <w:rPr>
+          <w:sz w:val="28"/>
+          <w:szCs w:val="28"/>
+        </w:rPr>
+      </w:pPr>
+      <w:r>
+        <w:rPr>
+          <w:sz w:val="28"/>
+          <w:szCs w:val="28"/>
+        </w:rPr>
+        <w:t>Barriers to entry</w:t>
+      </w:r>
+    </w:p>
+    <w:p>
+      <w:pPr>
+        <w:pStyle w:val="ListParagraph"/>
+        <w:numPr>
+          <w:ilvl w:val="1"/>
+          <w:numId w:val="21"/>
+        </w:numPr>
+        <w:rPr>
+          <w:sz w:val="28"/>
+          <w:szCs w:val="28"/>
+        </w:rPr>
+      </w:pPr>
+      <w:r>
+        <w:rPr>
+          <w:sz w:val="28"/>
+          <w:szCs w:val="28"/>
+        </w:rPr>
+        <w:t>Ways</w:t>
+      </w:r>
+    </w:p>
+    <w:p>
+      <w:pPr>
+        <w:pStyle w:val="ListParagraph"/>
+        <w:numPr>
+          <w:ilvl w:val="1"/>
+          <w:numId w:val="21"/>
+        </w:numPr>
+        <w:rPr>
+          <w:sz w:val="28"/>
+          <w:szCs w:val="28"/>
+        </w:rPr>
+      </w:pPr>
+      <w:r>
+        <w:rPr>
+          <w:sz w:val="28"/>
+          <w:szCs w:val="28"/>
+        </w:rPr>
+        <w:t>Ways</w:t>
+      </w:r>
+    </w:p>
+    <w:p>
+      <w:pPr>
+        <w:pStyle w:val="ListParagraph"/>
+        <w:numPr>
+          <w:ilvl w:val="0"/>
+          <w:numId w:val="21"/>
+        </w:numPr>
+        <w:rPr>
+          <w:sz w:val="28"/>
+          <w:szCs w:val="28"/>
+        </w:rPr>
+      </w:pPr>
+      <w:r>
+        <w:rPr>
+          <w:sz w:val="28"/>
+          <w:szCs w:val="28"/>
+        </w:rPr>
+        <w:t>Threat of substitute products or services.</w:t>
+      </w:r>
+    </w:p>
+    <w:p>
+      <w:pPr>
+        <w:pStyle w:val="ListParagraph"/>
+        <w:numPr>
+          <w:ilvl w:val="1"/>
+          <w:numId w:val="21"/>
+        </w:numPr>
+        <w:rPr>
+          <w:sz w:val="28"/>
+          <w:szCs w:val="28"/>
+        </w:rPr>
+      </w:pPr>
+      <w:r>
+        <w:rPr>
+          <w:sz w:val="28"/>
+          <w:szCs w:val="28"/>
+        </w:rPr>
+        <w:t xml:space="preserve">Ways </w:t>
+      </w:r>
+    </w:p>
+    <w:p>
+      <w:pPr>
+        <w:pStyle w:val="ListParagraph"/>
+        <w:numPr>
+          <w:ilvl w:val="1"/>
+          <w:numId w:val="21"/>
+        </w:numPr>
+        <w:rPr>
+          <w:sz w:val="28"/>
+          <w:szCs w:val="28"/>
+        </w:rPr>
+      </w:pPr>
+      <w:r>
+        <w:rPr>
+          <w:sz w:val="28"/>
+          <w:szCs w:val="28"/>
+        </w:rPr>
+        <w:t xml:space="preserve">Ways  </w:t>
+      </w:r>
+    </w:p>
+    <w:p>
+      <w:pPr>
+        <w:pStyle w:val="ListParagraph"/>
+        <w:numPr>
+          <w:ilvl w:val="0"/>
+          <w:numId w:val="21"/>
+        </w:numPr>
+        <w:rPr>
+          <w:sz w:val="28"/>
+          <w:szCs w:val="28"/>
+        </w:rPr>
+      </w:pPr>
+      <w:r>
+        <w:rPr>
+          <w:sz w:val="28"/>
+          <w:szCs w:val="28"/>
+        </w:rPr>
+        <w:t>Bias bargaining power</w:t>
+      </w:r>
+    </w:p>
+    <w:p>
+      <w:pPr>
+        <w:pStyle w:val="ListParagraph"/>
+        <w:numPr>
+          <w:ilvl w:val="1"/>
+          <w:numId w:val="21"/>
+        </w:numPr>
+        <w:rPr>
+          <w:sz w:val="28"/>
+          <w:szCs w:val="28"/>
+        </w:rPr>
+      </w:pPr>
+      <w:r>
+        <w:rPr>
+          <w:sz w:val="28"/>
+          <w:szCs w:val="28"/>
+        </w:rPr>
+        <w:t>Ways</w:t>
+      </w:r>
+    </w:p>
+    <w:p>
+      <w:pPr>
+        <w:pStyle w:val="ListParagraph"/>
+        <w:numPr>
+          <w:ilvl w:val="1"/>
+          <w:numId w:val="21"/>
+        </w:numPr>
+        <w:rPr>
+          <w:sz w:val="28"/>
+          <w:szCs w:val="28"/>
+        </w:rPr>
+      </w:pPr>
+      <w:r>
+        <w:rPr>
+          <w:sz w:val="28"/>
+          <w:szCs w:val="28"/>
+        </w:rPr>
+        <w:t>Ways</w:t>
+      </w:r>
+    </w:p>
+    <w:p>
+      <w:pPr>
+        <w:pStyle w:val="ListParagraph"/>
+        <w:ind w:left="1440"/>
+        <w:rPr>
+          <w:sz w:val="28"/>
+          <w:szCs w:val="28"/>
+        </w:rPr>
+      </w:pPr>
       <w:bookmarkStart w:id="0" w:name="_GoBack"/>
       <w:bookmarkEnd w:id="0"/>
-    </w:p>
-    <w:p>
-      <w:pPr>
-        <w:rPr>
-          <w:sz w:val="28"/>
-          <w:szCs w:val="28"/>
-        </w:rPr>
-      </w:pPr>
     </w:p>
     <w:p>
       <w:pPr>
@@ -4487,6 +5278,95 @@
     </w:lvl>
   </w:abstractNum>
   <w:abstractNum w:abstractNumId="1" w15:restartNumberingAfterBreak="0">
+    <w:nsid w:val="0FE92092"/>
+    <w:multiLevelType w:val="hybridMultilevel"/>
+    <w:tmpl w:val="2A80D4E6"/>
+    <w:lvl w:ilvl="0" w:tplc="1809000F">
+      <w:start w:val="1"/>
+      <w:numFmt w:val="decimal"/>
+      <w:lvlText w:val="%1."/>
+      <w:lvlJc w:val="left"/>
+      <w:pPr>
+        <w:ind w:left="720" w:hanging="360"/>
+      </w:pPr>
+      <w:rPr>
+        <w:rFonts w:hint="default"/>
+      </w:rPr>
+    </w:lvl>
+    <w:lvl w:ilvl="1" w:tplc="18090019">
+      <w:start w:val="1"/>
+      <w:numFmt w:val="lowerLetter"/>
+      <w:lvlText w:val="%2."/>
+      <w:lvlJc w:val="left"/>
+      <w:pPr>
+        <w:ind w:left="1440" w:hanging="360"/>
+      </w:pPr>
+    </w:lvl>
+    <w:lvl w:ilvl="2" w:tplc="1809001B" w:tentative="1">
+      <w:start w:val="1"/>
+      <w:numFmt w:val="lowerRoman"/>
+      <w:lvlText w:val="%3."/>
+      <w:lvlJc w:val="right"/>
+      <w:pPr>
+        <w:ind w:left="2160" w:hanging="180"/>
+      </w:pPr>
+    </w:lvl>
+    <w:lvl w:ilvl="3" w:tplc="1809000F" w:tentative="1">
+      <w:start w:val="1"/>
+      <w:numFmt w:val="decimal"/>
+      <w:lvlText w:val="%4."/>
+      <w:lvlJc w:val="left"/>
+      <w:pPr>
+        <w:ind w:left="2880" w:hanging="360"/>
+      </w:pPr>
+    </w:lvl>
+    <w:lvl w:ilvl="4" w:tplc="18090019" w:tentative="1">
+      <w:start w:val="1"/>
+      <w:numFmt w:val="lowerLetter"/>
+      <w:lvlText w:val="%5."/>
+      <w:lvlJc w:val="left"/>
+      <w:pPr>
+        <w:ind w:left="3600" w:hanging="360"/>
+      </w:pPr>
+    </w:lvl>
+    <w:lvl w:ilvl="5" w:tplc="1809001B" w:tentative="1">
+      <w:start w:val="1"/>
+      <w:numFmt w:val="lowerRoman"/>
+      <w:lvlText w:val="%6."/>
+      <w:lvlJc w:val="right"/>
+      <w:pPr>
+        <w:ind w:left="4320" w:hanging="180"/>
+      </w:pPr>
+    </w:lvl>
+    <w:lvl w:ilvl="6" w:tplc="1809000F" w:tentative="1">
+      <w:start w:val="1"/>
+      <w:numFmt w:val="decimal"/>
+      <w:lvlText w:val="%7."/>
+      <w:lvlJc w:val="left"/>
+      <w:pPr>
+        <w:ind w:left="5040" w:hanging="360"/>
+      </w:pPr>
+    </w:lvl>
+    <w:lvl w:ilvl="7" w:tplc="18090019" w:tentative="1">
+      <w:start w:val="1"/>
+      <w:numFmt w:val="lowerLetter"/>
+      <w:lvlText w:val="%8."/>
+      <w:lvlJc w:val="left"/>
+      <w:pPr>
+        <w:ind w:left="5760" w:hanging="360"/>
+      </w:pPr>
+    </w:lvl>
+    <w:lvl w:ilvl="8" w:tplc="1809001B" w:tentative="1">
+      <w:start w:val="1"/>
+      <w:numFmt w:val="lowerRoman"/>
+      <w:lvlText w:val="%9."/>
+      <w:lvlJc w:val="right"/>
+      <w:pPr>
+        <w:ind w:left="6480" w:hanging="180"/>
+      </w:pPr>
+    </w:lvl>
+  </w:abstractNum>
+  <w:abstractNum w:abstractNumId="2" w15:restartNumberingAfterBreak="0">
     <w:nsid w:val="256A1FA0"/>
     <w:multiLevelType w:val="hybridMultilevel"/>
     <w:tmpl w:val="D048139A"/>
@@ -4575,7 +5455,7 @@
       </w:pPr>
     </w:lvl>
   </w:abstractNum>
-  <w:abstractNum w:abstractNumId="2" w15:restartNumberingAfterBreak="0">
+  <w:abstractNum w:abstractNumId="3" w15:restartNumberingAfterBreak="0">
     <w:nsid w:val="2BC264F3"/>
     <w:multiLevelType w:val="hybridMultilevel"/>
     <w:tmpl w:val="3FD89320"/>
@@ -4661,7 +5541,7 @@
       </w:pPr>
     </w:lvl>
   </w:abstractNum>
-  <w:abstractNum w:abstractNumId="3" w15:restartNumberingAfterBreak="0">
+  <w:abstractNum w:abstractNumId="4" w15:restartNumberingAfterBreak="0">
     <w:nsid w:val="2E9959F1"/>
     <w:multiLevelType w:val="hybridMultilevel"/>
     <w:tmpl w:val="5A34ED78"/>
@@ -4747,7 +5627,7 @@
       </w:pPr>
     </w:lvl>
   </w:abstractNum>
-  <w:abstractNum w:abstractNumId="4" w15:restartNumberingAfterBreak="0">
+  <w:abstractNum w:abstractNumId="5" w15:restartNumberingAfterBreak="0">
     <w:nsid w:val="44E30163"/>
     <w:multiLevelType w:val="hybridMultilevel"/>
     <w:tmpl w:val="CE9CB690"/>
@@ -4860,7 +5740,7 @@
       </w:rPr>
     </w:lvl>
   </w:abstractNum>
-  <w:abstractNum w:abstractNumId="5" w15:restartNumberingAfterBreak="0">
+  <w:abstractNum w:abstractNumId="6" w15:restartNumberingAfterBreak="0">
     <w:nsid w:val="46770988"/>
     <w:multiLevelType w:val="hybridMultilevel"/>
     <w:tmpl w:val="E6640C7A"/>
@@ -4949,7 +5829,7 @@
       </w:pPr>
     </w:lvl>
   </w:abstractNum>
-  <w:abstractNum w:abstractNumId="6" w15:restartNumberingAfterBreak="0">
+  <w:abstractNum w:abstractNumId="7" w15:restartNumberingAfterBreak="0">
     <w:nsid w:val="494E7213"/>
     <w:multiLevelType w:val="hybridMultilevel"/>
     <w:tmpl w:val="1E6EA48E"/>
@@ -5035,7 +5915,7 @@
       </w:pPr>
     </w:lvl>
   </w:abstractNum>
-  <w:abstractNum w:abstractNumId="7" w15:restartNumberingAfterBreak="0">
+  <w:abstractNum w:abstractNumId="8" w15:restartNumberingAfterBreak="0">
     <w:nsid w:val="4A2C4F4E"/>
     <w:multiLevelType w:val="hybridMultilevel"/>
     <w:tmpl w:val="1064309E"/>
@@ -5124,7 +6004,96 @@
       </w:pPr>
     </w:lvl>
   </w:abstractNum>
-  <w:abstractNum w:abstractNumId="8" w15:restartNumberingAfterBreak="0">
+  <w:abstractNum w:abstractNumId="9" w15:restartNumberingAfterBreak="0">
+    <w:nsid w:val="596D6F8B"/>
+    <w:multiLevelType w:val="hybridMultilevel"/>
+    <w:tmpl w:val="B2D8AA2A"/>
+    <w:lvl w:ilvl="0" w:tplc="1809000F">
+      <w:start w:val="1"/>
+      <w:numFmt w:val="decimal"/>
+      <w:lvlText w:val="%1."/>
+      <w:lvlJc w:val="left"/>
+      <w:pPr>
+        <w:ind w:left="720" w:hanging="360"/>
+      </w:pPr>
+      <w:rPr>
+        <w:rFonts w:hint="default"/>
+      </w:rPr>
+    </w:lvl>
+    <w:lvl w:ilvl="1" w:tplc="18090019" w:tentative="1">
+      <w:start w:val="1"/>
+      <w:numFmt w:val="lowerLetter"/>
+      <w:lvlText w:val="%2."/>
+      <w:lvlJc w:val="left"/>
+      <w:pPr>
+        <w:ind w:left="1440" w:hanging="360"/>
+      </w:pPr>
+    </w:lvl>
+    <w:lvl w:ilvl="2" w:tplc="1809001B" w:tentative="1">
+      <w:start w:val="1"/>
+      <w:numFmt w:val="lowerRoman"/>
+      <w:lvlText w:val="%3."/>
+      <w:lvlJc w:val="right"/>
+      <w:pPr>
+        <w:ind w:left="2160" w:hanging="180"/>
+      </w:pPr>
+    </w:lvl>
+    <w:lvl w:ilvl="3" w:tplc="1809000F" w:tentative="1">
+      <w:start w:val="1"/>
+      <w:numFmt w:val="decimal"/>
+      <w:lvlText w:val="%4."/>
+      <w:lvlJc w:val="left"/>
+      <w:pPr>
+        <w:ind w:left="2880" w:hanging="360"/>
+      </w:pPr>
+    </w:lvl>
+    <w:lvl w:ilvl="4" w:tplc="18090019" w:tentative="1">
+      <w:start w:val="1"/>
+      <w:numFmt w:val="lowerLetter"/>
+      <w:lvlText w:val="%5."/>
+      <w:lvlJc w:val="left"/>
+      <w:pPr>
+        <w:ind w:left="3600" w:hanging="360"/>
+      </w:pPr>
+    </w:lvl>
+    <w:lvl w:ilvl="5" w:tplc="1809001B" w:tentative="1">
+      <w:start w:val="1"/>
+      <w:numFmt w:val="lowerRoman"/>
+      <w:lvlText w:val="%6."/>
+      <w:lvlJc w:val="right"/>
+      <w:pPr>
+        <w:ind w:left="4320" w:hanging="180"/>
+      </w:pPr>
+    </w:lvl>
+    <w:lvl w:ilvl="6" w:tplc="1809000F" w:tentative="1">
+      <w:start w:val="1"/>
+      <w:numFmt w:val="decimal"/>
+      <w:lvlText w:val="%7."/>
+      <w:lvlJc w:val="left"/>
+      <w:pPr>
+        <w:ind w:left="5040" w:hanging="360"/>
+      </w:pPr>
+    </w:lvl>
+    <w:lvl w:ilvl="7" w:tplc="18090019" w:tentative="1">
+      <w:start w:val="1"/>
+      <w:numFmt w:val="lowerLetter"/>
+      <w:lvlText w:val="%8."/>
+      <w:lvlJc w:val="left"/>
+      <w:pPr>
+        <w:ind w:left="5760" w:hanging="360"/>
+      </w:pPr>
+    </w:lvl>
+    <w:lvl w:ilvl="8" w:tplc="1809001B" w:tentative="1">
+      <w:start w:val="1"/>
+      <w:numFmt w:val="lowerRoman"/>
+      <w:lvlText w:val="%9."/>
+      <w:lvlJc w:val="right"/>
+      <w:pPr>
+        <w:ind w:left="6480" w:hanging="180"/>
+      </w:pPr>
+    </w:lvl>
+  </w:abstractNum>
+  <w:abstractNum w:abstractNumId="10" w15:restartNumberingAfterBreak="0">
     <w:nsid w:val="5F5F7A12"/>
     <w:multiLevelType w:val="hybridMultilevel"/>
     <w:tmpl w:val="2BDC0BDE"/>
@@ -5216,7 +6185,96 @@
       </w:pPr>
     </w:lvl>
   </w:abstractNum>
-  <w:abstractNum w:abstractNumId="9" w15:restartNumberingAfterBreak="0">
+  <w:abstractNum w:abstractNumId="11" w15:restartNumberingAfterBreak="0">
+    <w:nsid w:val="5F807896"/>
+    <w:multiLevelType w:val="hybridMultilevel"/>
+    <w:tmpl w:val="6AB2ADB2"/>
+    <w:lvl w:ilvl="0" w:tplc="14E05474">
+      <w:start w:val="1"/>
+      <w:numFmt w:val="upperLetter"/>
+      <w:lvlText w:val="%1)"/>
+      <w:lvlJc w:val="left"/>
+      <w:pPr>
+        <w:ind w:left="1080" w:hanging="360"/>
+      </w:pPr>
+      <w:rPr>
+        <w:rFonts w:hint="default"/>
+      </w:rPr>
+    </w:lvl>
+    <w:lvl w:ilvl="1" w:tplc="18090019" w:tentative="1">
+      <w:start w:val="1"/>
+      <w:numFmt w:val="lowerLetter"/>
+      <w:lvlText w:val="%2."/>
+      <w:lvlJc w:val="left"/>
+      <w:pPr>
+        <w:ind w:left="1800" w:hanging="360"/>
+      </w:pPr>
+    </w:lvl>
+    <w:lvl w:ilvl="2" w:tplc="1809001B" w:tentative="1">
+      <w:start w:val="1"/>
+      <w:numFmt w:val="lowerRoman"/>
+      <w:lvlText w:val="%3."/>
+      <w:lvlJc w:val="right"/>
+      <w:pPr>
+        <w:ind w:left="2520" w:hanging="180"/>
+      </w:pPr>
+    </w:lvl>
+    <w:lvl w:ilvl="3" w:tplc="1809000F" w:tentative="1">
+      <w:start w:val="1"/>
+      <w:numFmt w:val="decimal"/>
+      <w:lvlText w:val="%4."/>
+      <w:lvlJc w:val="left"/>
+      <w:pPr>
+        <w:ind w:left="3240" w:hanging="360"/>
+      </w:pPr>
+    </w:lvl>
+    <w:lvl w:ilvl="4" w:tplc="18090019" w:tentative="1">
+      <w:start w:val="1"/>
+      <w:numFmt w:val="lowerLetter"/>
+      <w:lvlText w:val="%5."/>
+      <w:lvlJc w:val="left"/>
+      <w:pPr>
+        <w:ind w:left="3960" w:hanging="360"/>
+      </w:pPr>
+    </w:lvl>
+    <w:lvl w:ilvl="5" w:tplc="1809001B" w:tentative="1">
+      <w:start w:val="1"/>
+      <w:numFmt w:val="lowerRoman"/>
+      <w:lvlText w:val="%6."/>
+      <w:lvlJc w:val="right"/>
+      <w:pPr>
+        <w:ind w:left="4680" w:hanging="180"/>
+      </w:pPr>
+    </w:lvl>
+    <w:lvl w:ilvl="6" w:tplc="1809000F" w:tentative="1">
+      <w:start w:val="1"/>
+      <w:numFmt w:val="decimal"/>
+      <w:lvlText w:val="%7."/>
+      <w:lvlJc w:val="left"/>
+      <w:pPr>
+        <w:ind w:left="5400" w:hanging="360"/>
+      </w:pPr>
+    </w:lvl>
+    <w:lvl w:ilvl="7" w:tplc="18090019" w:tentative="1">
+      <w:start w:val="1"/>
+      <w:numFmt w:val="lowerLetter"/>
+      <w:lvlText w:val="%8."/>
+      <w:lvlJc w:val="left"/>
+      <w:pPr>
+        <w:ind w:left="6120" w:hanging="360"/>
+      </w:pPr>
+    </w:lvl>
+    <w:lvl w:ilvl="8" w:tplc="1809001B" w:tentative="1">
+      <w:start w:val="1"/>
+      <w:numFmt w:val="lowerRoman"/>
+      <w:lvlText w:val="%9."/>
+      <w:lvlJc w:val="right"/>
+      <w:pPr>
+        <w:ind w:left="6840" w:hanging="180"/>
+      </w:pPr>
+    </w:lvl>
+  </w:abstractNum>
+  <w:abstractNum w:abstractNumId="12" w15:restartNumberingAfterBreak="0">
     <w:nsid w:val="63EF1F1C"/>
     <w:multiLevelType w:val="hybridMultilevel"/>
     <w:tmpl w:val="A49C810A"/>
@@ -5329,7 +6387,7 @@
       </w:rPr>
     </w:lvl>
   </w:abstractNum>
-  <w:abstractNum w:abstractNumId="10" w15:restartNumberingAfterBreak="0">
+  <w:abstractNum w:abstractNumId="13" w15:restartNumberingAfterBreak="0">
     <w:nsid w:val="65B7571F"/>
     <w:multiLevelType w:val="hybridMultilevel"/>
     <w:tmpl w:val="1354F75C"/>
@@ -5442,7 +6500,7 @@
       </w:rPr>
     </w:lvl>
   </w:abstractNum>
-  <w:abstractNum w:abstractNumId="11" w15:restartNumberingAfterBreak="0">
+  <w:abstractNum w:abstractNumId="14" w15:restartNumberingAfterBreak="0">
     <w:nsid w:val="66807C43"/>
     <w:multiLevelType w:val="hybridMultilevel"/>
     <w:tmpl w:val="F2D22320"/>
@@ -5555,7 +6613,96 @@
       </w:rPr>
     </w:lvl>
   </w:abstractNum>
-  <w:abstractNum w:abstractNumId="12" w15:restartNumberingAfterBreak="0">
+  <w:abstractNum w:abstractNumId="15" w15:restartNumberingAfterBreak="0">
+    <w:nsid w:val="672F4FD5"/>
+    <w:multiLevelType w:val="hybridMultilevel"/>
+    <w:tmpl w:val="139A7BD2"/>
+    <w:lvl w:ilvl="0" w:tplc="4B686AA0">
+      <w:start w:val="1"/>
+      <w:numFmt w:val="upperLetter"/>
+      <w:lvlText w:val="%1)"/>
+      <w:lvlJc w:val="left"/>
+      <w:pPr>
+        <w:ind w:left="720" w:hanging="360"/>
+      </w:pPr>
+      <w:rPr>
+        <w:rFonts w:hint="default"/>
+      </w:rPr>
+    </w:lvl>
+    <w:lvl w:ilvl="1" w:tplc="18090019" w:tentative="1">
+      <w:start w:val="1"/>
+      <w:numFmt w:val="lowerLetter"/>
+      <w:lvlText w:val="%2."/>
+      <w:lvlJc w:val="left"/>
+      <w:pPr>
+        <w:ind w:left="1440" w:hanging="360"/>
+      </w:pPr>
+    </w:lvl>
+    <w:lvl w:ilvl="2" w:tplc="1809001B" w:tentative="1">
+      <w:start w:val="1"/>
+      <w:numFmt w:val="lowerRoman"/>
+      <w:lvlText w:val="%3."/>
+      <w:lvlJc w:val="right"/>
+      <w:pPr>
+        <w:ind w:left="2160" w:hanging="180"/>
+      </w:pPr>
+    </w:lvl>
+    <w:lvl w:ilvl="3" w:tplc="1809000F" w:tentative="1">
+      <w:start w:val="1"/>
+      <w:numFmt w:val="decimal"/>
+      <w:lvlText w:val="%4."/>
+      <w:lvlJc w:val="left"/>
+      <w:pPr>
+        <w:ind w:left="2880" w:hanging="360"/>
+      </w:pPr>
+    </w:lvl>
+    <w:lvl w:ilvl="4" w:tplc="18090019" w:tentative="1">
+      <w:start w:val="1"/>
+      <w:numFmt w:val="lowerLetter"/>
+      <w:lvlText w:val="%5."/>
+      <w:lvlJc w:val="left"/>
+      <w:pPr>
+        <w:ind w:left="3600" w:hanging="360"/>
+      </w:pPr>
+    </w:lvl>
+    <w:lvl w:ilvl="5" w:tplc="1809001B" w:tentative="1">
+      <w:start w:val="1"/>
+      <w:numFmt w:val="lowerRoman"/>
+      <w:lvlText w:val="%6."/>
+      <w:lvlJc w:val="right"/>
+      <w:pPr>
+        <w:ind w:left="4320" w:hanging="180"/>
+      </w:pPr>
+    </w:lvl>
+    <w:lvl w:ilvl="6" w:tplc="1809000F" w:tentative="1">
+      <w:start w:val="1"/>
+      <w:numFmt w:val="decimal"/>
+      <w:lvlText w:val="%7."/>
+      <w:lvlJc w:val="left"/>
+      <w:pPr>
+        <w:ind w:left="5040" w:hanging="360"/>
+      </w:pPr>
+    </w:lvl>
+    <w:lvl w:ilvl="7" w:tplc="18090019" w:tentative="1">
+      <w:start w:val="1"/>
+      <w:numFmt w:val="lowerLetter"/>
+      <w:lvlText w:val="%8."/>
+      <w:lvlJc w:val="left"/>
+      <w:pPr>
+        <w:ind w:left="5760" w:hanging="360"/>
+      </w:pPr>
+    </w:lvl>
+    <w:lvl w:ilvl="8" w:tplc="1809001B" w:tentative="1">
+      <w:start w:val="1"/>
+      <w:numFmt w:val="lowerRoman"/>
+      <w:lvlText w:val="%9."/>
+      <w:lvlJc w:val="right"/>
+      <w:pPr>
+        <w:ind w:left="6480" w:hanging="180"/>
+      </w:pPr>
+    </w:lvl>
+  </w:abstractNum>
+  <w:abstractNum w:abstractNumId="16" w15:restartNumberingAfterBreak="0">
     <w:nsid w:val="6B1F65B3"/>
     <w:multiLevelType w:val="hybridMultilevel"/>
     <w:tmpl w:val="7D92CE14"/>
@@ -5644,7 +6791,7 @@
       </w:pPr>
     </w:lvl>
   </w:abstractNum>
-  <w:abstractNum w:abstractNumId="13" w15:restartNumberingAfterBreak="0">
+  <w:abstractNum w:abstractNumId="17" w15:restartNumberingAfterBreak="0">
     <w:nsid w:val="6BCE0074"/>
     <w:multiLevelType w:val="hybridMultilevel"/>
     <w:tmpl w:val="F34C75A4"/>
@@ -5757,7 +6904,7 @@
       </w:rPr>
     </w:lvl>
   </w:abstractNum>
-  <w:abstractNum w:abstractNumId="14" w15:restartNumberingAfterBreak="0">
+  <w:abstractNum w:abstractNumId="18" w15:restartNumberingAfterBreak="0">
     <w:nsid w:val="6D977CAE"/>
     <w:multiLevelType w:val="hybridMultilevel"/>
     <w:tmpl w:val="72AE01D8"/>
@@ -5870,7 +7017,7 @@
       </w:rPr>
     </w:lvl>
   </w:abstractNum>
-  <w:abstractNum w:abstractNumId="15" w15:restartNumberingAfterBreak="0">
+  <w:abstractNum w:abstractNumId="19" w15:restartNumberingAfterBreak="0">
     <w:nsid w:val="71447C11"/>
     <w:multiLevelType w:val="hybridMultilevel"/>
     <w:tmpl w:val="DFFEA9BA"/>
@@ -5983,7 +7130,7 @@
       </w:rPr>
     </w:lvl>
   </w:abstractNum>
-  <w:abstractNum w:abstractNumId="16" w15:restartNumberingAfterBreak="0">
+  <w:abstractNum w:abstractNumId="20" w15:restartNumberingAfterBreak="0">
     <w:nsid w:val="74AB0817"/>
     <w:multiLevelType w:val="hybridMultilevel"/>
     <w:tmpl w:val="25826E6A"/>
@@ -6097,55 +7244,67 @@
     </w:lvl>
   </w:abstractNum>
   <w:num w:numId="1">
-    <w:abstractNumId w:val="15"/>
+    <w:abstractNumId w:val="19"/>
   </w:num>
   <w:num w:numId="2">
+    <w:abstractNumId w:val="13"/>
+  </w:num>
+  <w:num w:numId="3">
+    <w:abstractNumId w:val="4"/>
+  </w:num>
+  <w:num w:numId="4">
+    <w:abstractNumId w:val="7"/>
+  </w:num>
+  <w:num w:numId="5">
+    <w:abstractNumId w:val="3"/>
+  </w:num>
+  <w:num w:numId="6">
+    <w:abstractNumId w:val="17"/>
+  </w:num>
+  <w:num w:numId="7">
+    <w:abstractNumId w:val="14"/>
+  </w:num>
+  <w:num w:numId="8">
+    <w:abstractNumId w:val="5"/>
+  </w:num>
+  <w:num w:numId="9">
+    <w:abstractNumId w:val="20"/>
+  </w:num>
+  <w:num w:numId="10">
+    <w:abstractNumId w:val="12"/>
+  </w:num>
+  <w:num w:numId="11">
     <w:abstractNumId w:val="10"/>
   </w:num>
-  <w:num w:numId="3">
-    <w:abstractNumId w:val="3"/>
-  </w:num>
-  <w:num w:numId="4">
-    <w:abstractNumId w:val="6"/>
-  </w:num>
-  <w:num w:numId="5">
-    <w:abstractNumId w:val="2"/>
-  </w:num>
-  <w:num w:numId="6">
-    <w:abstractNumId w:val="13"/>
-  </w:num>
-  <w:num w:numId="7">
-    <w:abstractNumId w:val="11"/>
-  </w:num>
-  <w:num w:numId="8">
-    <w:abstractNumId w:val="4"/>
-  </w:num>
-  <w:num w:numId="9">
-    <w:abstractNumId w:val="16"/>
-  </w:num>
-  <w:num w:numId="10">
-    <w:abstractNumId w:val="9"/>
-  </w:num>
-  <w:num w:numId="11">
-    <w:abstractNumId w:val="8"/>
-  </w:num>
   <w:num w:numId="12">
-    <w:abstractNumId w:val="14"/>
+    <w:abstractNumId w:val="18"/>
   </w:num>
   <w:num w:numId="13">
-    <w:abstractNumId w:val="7"/>
+    <w:abstractNumId w:val="8"/>
   </w:num>
   <w:num w:numId="14">
     <w:abstractNumId w:val="0"/>
   </w:num>
   <w:num w:numId="15">
-    <w:abstractNumId w:val="1"/>
+    <w:abstractNumId w:val="2"/>
   </w:num>
   <w:num w:numId="16">
-    <w:abstractNumId w:val="5"/>
+    <w:abstractNumId w:val="6"/>
   </w:num>
   <w:num w:numId="17">
-    <w:abstractNumId w:val="12"/>
+    <w:abstractNumId w:val="16"/>
+  </w:num>
+  <w:num w:numId="18">
+    <w:abstractNumId w:val="15"/>
+  </w:num>
+  <w:num w:numId="19">
+    <w:abstractNumId w:val="11"/>
+  </w:num>
+  <w:num w:numId="20">
+    <w:abstractNumId w:val="9"/>
+  </w:num>
+  <w:num w:numId="21">
+    <w:abstractNumId w:val="1"/>
   </w:num>
 </w:numbering>
 </file>

</xml_diff>